<commit_message>
add server and close connect from server
</commit_message>
<xml_diff>
--- a/readme.docx
+++ b/readme.docx
@@ -12,7 +12,13 @@
         <w:rPr>
           <w:lang w:val="en-US"/>
         </w:rPr>
-        <w:t xml:space="preserve">Module1: tạo cơ sở dữ liệu </w:t>
+        <w:t>Module1: tạo cơ sở dữ liệu</w:t>
+      </w:r>
+      <w:r>
+        <w:rPr>
+          <w:lang w:val="en-US"/>
+        </w:rPr>
+        <w:t>.</w:t>
       </w:r>
     </w:p>
     <w:p>
@@ -27,6 +33,12 @@
         </w:rPr>
         <w:t>Module2: thiết kế hướng đối tượng</w:t>
       </w:r>
+      <w:r>
+        <w:rPr>
+          <w:lang w:val="en-US"/>
+        </w:rPr>
+        <w:t>.</w:t>
+      </w:r>
     </w:p>
     <w:p>
       <w:pPr>
@@ -40,6 +52,12 @@
         </w:rPr>
         <w:t>Module3: chat giữa 2 client</w:t>
       </w:r>
+      <w:r>
+        <w:rPr>
+          <w:lang w:val="en-US"/>
+        </w:rPr>
+        <w:t>.</w:t>
+      </w:r>
     </w:p>
     <w:p>
       <w:pPr>
@@ -54,9 +72,16 @@
         <w:tab/>
         <w:t>Problem: ngắt kết nối và xóa socket khi client ngắt kết nối</w:t>
       </w:r>
+      <w:r>
+        <w:rPr>
+          <w:lang w:val="en-US"/>
+        </w:rPr>
+        <w:t>.</w:t>
+      </w:r>
     </w:p>
     <w:p>
       <w:pPr>
+        <w:ind w:left="720"/>
         <w:rPr>
           <w:lang w:val="en-US"/>
         </w:rPr>
@@ -65,8 +90,19 @@
         <w:rPr>
           <w:lang w:val="en-US"/>
         </w:rPr>
-        <w:tab/>
         <w:t xml:space="preserve">Problem: </w:t>
+      </w:r>
+      <w:r>
+        <w:rPr>
+          <w:lang w:val="en-US"/>
+        </w:rPr>
+        <w:t>người thứ nhất gửi cho người thứ 2 nhưng người thứ 2 đang nhắn với người khác thì không hiển thị tin nhắn đó lên</w:t>
+      </w:r>
+      <w:r>
+        <w:rPr>
+          <w:lang w:val="en-US"/>
+        </w:rPr>
+        <w:t>.</w:t>
       </w:r>
     </w:p>
     <w:p>
@@ -81,6 +117,12 @@
         </w:rPr>
         <w:t>Module4: chat nhóm người</w:t>
       </w:r>
+      <w:r>
+        <w:rPr>
+          <w:lang w:val="en-US"/>
+        </w:rPr>
+        <w:t>.</w:t>
+      </w:r>
     </w:p>
     <w:p>
       <w:pPr>
@@ -94,6 +136,12 @@
         </w:rPr>
         <w:t>Module5: gửi ảnh hoặc file</w:t>
       </w:r>
+      <w:r>
+        <w:rPr>
+          <w:lang w:val="en-US"/>
+        </w:rPr>
+        <w:t>.</w:t>
+      </w:r>
     </w:p>
     <w:p>
       <w:pPr>
@@ -106,6 +154,12 @@
           <w:lang w:val="en-US"/>
         </w:rPr>
         <w:t>Module6: video call</w:t>
+      </w:r>
+      <w:r>
+        <w:rPr>
+          <w:lang w:val="en-US"/>
+        </w:rPr>
+        <w:t>.</w:t>
       </w:r>
     </w:p>
     <w:sectPr>
@@ -241,6 +295,7 @@
     <w:lsdException w:name="HTML Sample" w:semiHidden="1" w:unhideWhenUsed="1"/>
     <w:lsdException w:name="HTML Typewriter" w:semiHidden="1" w:unhideWhenUsed="1"/>
     <w:lsdException w:name="HTML Variable" w:semiHidden="1" w:unhideWhenUsed="1"/>
+    <w:lsdException w:name="Normal Table" w:semiHidden="1" w:unhideWhenUsed="1"/>
     <w:lsdException w:name="annotation subject" w:semiHidden="1" w:unhideWhenUsed="1"/>
     <w:lsdException w:name="No List" w:semiHidden="1" w:unhideWhenUsed="1"/>
     <w:lsdException w:name="Outline List 1" w:semiHidden="1" w:unhideWhenUsed="1"/>
@@ -287,8 +342,10 @@
     <w:lsdException w:name="Table Subtle 2" w:semiHidden="1" w:unhideWhenUsed="1"/>
     <w:lsdException w:name="Table Web 1" w:semiHidden="1" w:unhideWhenUsed="1"/>
     <w:lsdException w:name="Table Web 2" w:semiHidden="1" w:unhideWhenUsed="1"/>
+    <w:lsdException w:name="Table Web 3" w:semiHidden="1" w:unhideWhenUsed="1"/>
     <w:lsdException w:name="Balloon Text" w:semiHidden="1" w:unhideWhenUsed="1"/>
     <w:lsdException w:name="Table Grid" w:uiPriority="39"/>
+    <w:lsdException w:name="Table Theme" w:semiHidden="1" w:unhideWhenUsed="1"/>
     <w:lsdException w:name="Placeholder Text" w:semiHidden="1"/>
     <w:lsdException w:name="No Spacing" w:uiPriority="1" w:qFormat="1"/>
     <w:lsdException w:name="Light Shading" w:uiPriority="60"/>

</xml_diff>

<commit_message>
update chat group 2
</commit_message>
<xml_diff>
--- a/readme.docx
+++ b/readme.docx
@@ -122,6 +122,20 @@
           <w:lang w:val="en-US"/>
         </w:rPr>
         <w:t>.</w:t>
+      </w:r>
+    </w:p>
+    <w:p>
+      <w:pPr>
+        <w:rPr>
+          <w:lang w:val="en-US"/>
+        </w:rPr>
+      </w:pPr>
+      <w:r>
+        <w:rPr>
+          <w:lang w:val="en-US"/>
+        </w:rPr>
+        <w:tab/>
+        <w:t>Problem: xung đột giữa id_group và id_user</w:t>
       </w:r>
     </w:p>
     <w:p>

</xml_diff>